<commit_message>
updated 29 may pgb minutes
</commit_message>
<xml_diff>
--- a/pgb-meeting-minutes/2025/29-may-25/(DRAFT) NIEMOpen PGB Meeting Minutes 29 MAY 2025 v1 6-2-2025.docx
+++ b/pgb-meeting-minutes/2025/29-may-25/(DRAFT) NIEMOpen PGB Meeting Minutes 29 MAY 2025 v1 6-2-2025.docx
@@ -86,7 +86,13 @@
         <w:t xml:space="preserve"> </w:t>
       </w:r>
       <w:r>
-        <w:t>29 May</w:t>
+        <w:t>2</w:t>
+      </w:r>
+      <w:r>
+        <w:t>9</w:t>
+      </w:r>
+      <w:r>
+        <w:t xml:space="preserve"> May</w:t>
       </w:r>
       <w:r>
         <w:t xml:space="preserve"> </w:t>
@@ -356,7 +362,10 @@
         <w:t xml:space="preserve">The goal of the </w:t>
       </w:r>
       <w:r>
-        <w:t xml:space="preserve">30 January 2025 </w:t>
+        <w:t xml:space="preserve">28 May </w:t>
+      </w:r>
+      <w:r>
+        <w:t xml:space="preserve">2025 </w:t>
       </w:r>
       <w:r>
         <w:t xml:space="preserve">PGB </w:t>
@@ -597,16 +606,7 @@
         <w:t xml:space="preserve">A YouTube video of the PGB meeting is available at: </w:t>
       </w:r>
       <w:r>
-        <w:rPr>
-          <w:highlight w:val="yellow"/>
-        </w:rPr>
-        <w:t>T</w:t>
-      </w:r>
-      <w:r>
-        <w:rPr>
-          <w:highlight w:val="yellow"/>
-        </w:rPr>
-        <w:t>BD</w:t>
+        <w:t>not available.</w:t>
       </w:r>
     </w:p>
     <w:p>
@@ -3337,321 +3337,62 @@
               <w:cnfStyle w:val="000000100000" w:firstRow="0" w:lastRow="0" w:firstColumn="0" w:lastColumn="0" w:oddVBand="0" w:evenVBand="0" w:oddHBand="1" w:evenHBand="0" w:firstRowFirstColumn="0" w:firstRowLastColumn="0" w:lastRowFirstColumn="0" w:lastRowLastColumn="0"/>
             </w:pPr>
           </w:p>
-          <w:tbl>
-            <w:tblPr>
-              <w:tblW w:w="8160" w:type="dxa"/>
-              <w:tblLayout w:type="fixed"/>
-              <w:tblCellMar>
-                <w:left w:w="0" w:type="dxa"/>
-                <w:right w:w="0" w:type="dxa"/>
-              </w:tblCellMar>
-              <w:tblLook w:val="0420" w:firstRow="1" w:lastRow="0" w:firstColumn="0" w:lastColumn="0" w:noHBand="0" w:noVBand="1"/>
-            </w:tblPr>
-            <w:tblGrid>
-              <w:gridCol w:w="2040"/>
-              <w:gridCol w:w="2040"/>
-              <w:gridCol w:w="2040"/>
-              <w:gridCol w:w="2040"/>
-            </w:tblGrid>
-            <w:tr>
-              <w:trPr>
-                <w:trHeight w:val="523"/>
-              </w:trPr>
-              <w:tc>
-                <w:tcPr>
-                  <w:tcW w:w="8160" w:type="dxa"/>
-                  <w:gridSpan w:val="4"/>
-                  <w:tcBorders>
-                    <w:top w:val="single" w:sz="8" w:space="0" w:color="FFFFFF"/>
-                    <w:left w:val="single" w:sz="8" w:space="0" w:color="FFFFFF"/>
-                    <w:bottom w:val="single" w:sz="24" w:space="0" w:color="FFFFFF"/>
-                    <w:right w:val="single" w:sz="8" w:space="0" w:color="FFFFFF"/>
-                  </w:tcBorders>
-                  <w:shd w:val="clear" w:color="auto" w:fill="78C5EA"/>
-                  <w:tcMar>
-                    <w:top w:w="72" w:type="dxa"/>
-                    <w:left w:w="144" w:type="dxa"/>
-                    <w:bottom w:w="72" w:type="dxa"/>
-                    <w:right w:w="144" w:type="dxa"/>
-                  </w:tcMar>
-                  <w:hideMark/>
-                </w:tcPr>
-                <w:p>
-                  <w:pPr>
-                    <w:pStyle w:val="ListParagraph"/>
-                    <w:framePr w:hSpace="180" w:wrap="around" w:vAnchor="text" w:hAnchor="margin" w:xAlign="center" w:y="196"/>
-                  </w:pPr>
-                  <w:r>
-                    <w:rPr>
-                      <w:b/>
-                      <w:bCs/>
-                    </w:rPr>
-                    <w:t xml:space="preserve">CY 2025 Meeting Dates </w:t>
-                  </w:r>
-                  <w:r>
-                    <w:rPr>
-                      <w:b/>
-                      <w:bCs/>
-                      <w:color w:val="FF0000"/>
-                    </w:rPr>
-                    <w:t>Revised</w:t>
-                  </w:r>
-                </w:p>
-              </w:tc>
-            </w:tr>
-            <w:tr>
-              <w:trPr>
-                <w:trHeight w:val="523"/>
-              </w:trPr>
-              <w:tc>
-                <w:tcPr>
-                  <w:tcW w:w="2040" w:type="dxa"/>
-                  <w:tcBorders>
-                    <w:top w:val="single" w:sz="8" w:space="0" w:color="FFFFFF"/>
-                    <w:left w:val="single" w:sz="8" w:space="0" w:color="FFFFFF"/>
-                    <w:bottom w:val="single" w:sz="8" w:space="0" w:color="FFFFFF"/>
-                    <w:right w:val="single" w:sz="8" w:space="0" w:color="FFFFFF"/>
-                  </w:tcBorders>
-                  <w:shd w:val="clear" w:color="auto" w:fill="D6EAF7"/>
-                  <w:tcMar>
-                    <w:top w:w="72" w:type="dxa"/>
-                    <w:left w:w="144" w:type="dxa"/>
-                    <w:bottom w:w="72" w:type="dxa"/>
-                    <w:right w:w="144" w:type="dxa"/>
-                  </w:tcMar>
-                  <w:hideMark/>
-                </w:tcPr>
-                <w:p>
-                  <w:pPr>
-                    <w:pStyle w:val="ListParagraph"/>
-                    <w:framePr w:hSpace="180" w:wrap="around" w:vAnchor="text" w:hAnchor="margin" w:xAlign="center" w:y="196"/>
-                  </w:pPr>
-                  <w:r>
-                    <w:t>Q3</w:t>
-                  </w:r>
-                </w:p>
-              </w:tc>
-              <w:tc>
-                <w:tcPr>
-                  <w:tcW w:w="2040" w:type="dxa"/>
-                  <w:tcBorders>
-                    <w:top w:val="single" w:sz="8" w:space="0" w:color="FFFFFF"/>
-                    <w:left w:val="single" w:sz="8" w:space="0" w:color="FFFFFF"/>
-                    <w:bottom w:val="single" w:sz="8" w:space="0" w:color="FFFFFF"/>
-                    <w:right w:val="single" w:sz="8" w:space="0" w:color="FFFFFF"/>
-                  </w:tcBorders>
-                  <w:shd w:val="clear" w:color="auto" w:fill="D6EAF7"/>
-                  <w:tcMar>
-                    <w:top w:w="72" w:type="dxa"/>
-                    <w:left w:w="144" w:type="dxa"/>
-                    <w:bottom w:w="72" w:type="dxa"/>
-                    <w:right w:w="144" w:type="dxa"/>
-                  </w:tcMar>
-                  <w:hideMark/>
-                </w:tcPr>
-                <w:p>
-                  <w:pPr>
-                    <w:pStyle w:val="ListParagraph"/>
-                    <w:framePr w:hSpace="180" w:wrap="around" w:vAnchor="text" w:hAnchor="margin" w:xAlign="center" w:y="196"/>
-                  </w:pPr>
-                  <w:r>
-                    <w:t>AUG</w:t>
-                  </w:r>
-                  <w:r>
-                    <w:t xml:space="preserve"> </w:t>
-                  </w:r>
-                  <w:r>
-                    <w:t>28</w:t>
-                  </w:r>
-                </w:p>
-              </w:tc>
-              <w:tc>
-                <w:tcPr>
-                  <w:tcW w:w="2040" w:type="dxa"/>
-                  <w:tcBorders>
-                    <w:top w:val="single" w:sz="8" w:space="0" w:color="FFFFFF"/>
-                    <w:left w:val="single" w:sz="8" w:space="0" w:color="FFFFFF"/>
-                    <w:bottom w:val="single" w:sz="8" w:space="0" w:color="FFFFFF"/>
-                    <w:right w:val="single" w:sz="8" w:space="0" w:color="FFFFFF"/>
-                  </w:tcBorders>
-                  <w:shd w:val="clear" w:color="auto" w:fill="D6EAF7"/>
-                  <w:tcMar>
-                    <w:top w:w="72" w:type="dxa"/>
-                    <w:left w:w="144" w:type="dxa"/>
-                    <w:bottom w:w="72" w:type="dxa"/>
-                    <w:right w:w="144" w:type="dxa"/>
-                  </w:tcMar>
-                  <w:hideMark/>
-                </w:tcPr>
-                <w:p>
-                  <w:pPr>
-                    <w:pStyle w:val="ListParagraph"/>
-                    <w:framePr w:hSpace="180" w:wrap="around" w:vAnchor="text" w:hAnchor="margin" w:xAlign="center" w:y="196"/>
-                  </w:pPr>
-                  <w:r>
-                    <w:t>2 – 4 PM</w:t>
-                  </w:r>
-                </w:p>
-              </w:tc>
-              <w:tc>
-                <w:tcPr>
-                  <w:tcW w:w="2040" w:type="dxa"/>
-                  <w:tcBorders>
-                    <w:top w:val="single" w:sz="8" w:space="0" w:color="FFFFFF"/>
-                    <w:left w:val="single" w:sz="8" w:space="0" w:color="FFFFFF"/>
-                    <w:bottom w:val="single" w:sz="8" w:space="0" w:color="FFFFFF"/>
-                    <w:right w:val="single" w:sz="8" w:space="0" w:color="FFFFFF"/>
-                  </w:tcBorders>
-                  <w:shd w:val="clear" w:color="auto" w:fill="D6EAF7"/>
-                  <w:tcMar>
-                    <w:top w:w="72" w:type="dxa"/>
-                    <w:left w:w="144" w:type="dxa"/>
-                    <w:bottom w:w="72" w:type="dxa"/>
-                    <w:right w:w="144" w:type="dxa"/>
-                  </w:tcMar>
-                  <w:hideMark/>
-                </w:tcPr>
-                <w:p>
-                  <w:pPr>
-                    <w:pStyle w:val="ListParagraph"/>
-                    <w:framePr w:hSpace="180" w:wrap="around" w:vAnchor="text" w:hAnchor="margin" w:xAlign="center" w:y="196"/>
-                  </w:pPr>
-                  <w:r>
-                    <w:t>EDT</w:t>
-                  </w:r>
-                </w:p>
-              </w:tc>
-            </w:tr>
-            <w:tr>
-              <w:trPr>
-                <w:trHeight w:val="523"/>
-              </w:trPr>
-              <w:tc>
-                <w:tcPr>
-                  <w:tcW w:w="2040" w:type="dxa"/>
-                  <w:tcBorders>
-                    <w:top w:val="single" w:sz="8" w:space="0" w:color="FFFFFF"/>
-                    <w:left w:val="single" w:sz="8" w:space="0" w:color="FFFFFF"/>
-                    <w:bottom w:val="single" w:sz="8" w:space="0" w:color="FFFFFF"/>
-                    <w:right w:val="single" w:sz="8" w:space="0" w:color="FFFFFF"/>
-                  </w:tcBorders>
-                  <w:shd w:val="clear" w:color="auto" w:fill="ECF5FB"/>
-                  <w:tcMar>
-                    <w:top w:w="72" w:type="dxa"/>
-                    <w:left w:w="144" w:type="dxa"/>
-                    <w:bottom w:w="72" w:type="dxa"/>
-                    <w:right w:w="144" w:type="dxa"/>
-                  </w:tcMar>
-                  <w:hideMark/>
-                </w:tcPr>
-                <w:p>
-                  <w:pPr>
-                    <w:pStyle w:val="ListParagraph"/>
-                    <w:framePr w:hSpace="180" w:wrap="around" w:vAnchor="text" w:hAnchor="margin" w:xAlign="center" w:y="196"/>
-                  </w:pPr>
-                  <w:r>
-                    <w:t>Q4</w:t>
-                  </w:r>
-                </w:p>
-              </w:tc>
-              <w:tc>
-                <w:tcPr>
-                  <w:tcW w:w="2040" w:type="dxa"/>
-                  <w:tcBorders>
-                    <w:top w:val="single" w:sz="8" w:space="0" w:color="FFFFFF"/>
-                    <w:left w:val="single" w:sz="8" w:space="0" w:color="FFFFFF"/>
-                    <w:bottom w:val="single" w:sz="8" w:space="0" w:color="FFFFFF"/>
-                    <w:right w:val="single" w:sz="8" w:space="0" w:color="FFFFFF"/>
-                  </w:tcBorders>
-                  <w:shd w:val="clear" w:color="auto" w:fill="ECF5FB"/>
-                  <w:tcMar>
-                    <w:top w:w="72" w:type="dxa"/>
-                    <w:left w:w="144" w:type="dxa"/>
-                    <w:bottom w:w="72" w:type="dxa"/>
-                    <w:right w:w="144" w:type="dxa"/>
-                  </w:tcMar>
-                  <w:hideMark/>
-                </w:tcPr>
-                <w:p>
-                  <w:pPr>
-                    <w:pStyle w:val="ListParagraph"/>
-                    <w:framePr w:hSpace="180" w:wrap="around" w:vAnchor="text" w:hAnchor="margin" w:xAlign="center" w:y="196"/>
-                  </w:pPr>
-                  <w:r>
-                    <w:t>NOV 13</w:t>
-                  </w:r>
-                </w:p>
-              </w:tc>
-              <w:tc>
-                <w:tcPr>
-                  <w:tcW w:w="2040" w:type="dxa"/>
-                  <w:tcBorders>
-                    <w:top w:val="single" w:sz="8" w:space="0" w:color="FFFFFF"/>
-                    <w:left w:val="single" w:sz="8" w:space="0" w:color="FFFFFF"/>
-                    <w:bottom w:val="single" w:sz="8" w:space="0" w:color="FFFFFF"/>
-                    <w:right w:val="single" w:sz="8" w:space="0" w:color="FFFFFF"/>
-                  </w:tcBorders>
-                  <w:shd w:val="clear" w:color="auto" w:fill="ECF5FB"/>
-                  <w:tcMar>
-                    <w:top w:w="72" w:type="dxa"/>
-                    <w:left w:w="144" w:type="dxa"/>
-                    <w:bottom w:w="72" w:type="dxa"/>
-                    <w:right w:w="144" w:type="dxa"/>
-                  </w:tcMar>
-                  <w:hideMark/>
-                </w:tcPr>
-                <w:p>
-                  <w:pPr>
-                    <w:pStyle w:val="ListParagraph"/>
-                    <w:framePr w:hSpace="180" w:wrap="around" w:vAnchor="text" w:hAnchor="margin" w:xAlign="center" w:y="196"/>
-                  </w:pPr>
-                  <w:r>
-                    <w:t>2 – 4 PM</w:t>
-                  </w:r>
-                </w:p>
-              </w:tc>
-              <w:tc>
-                <w:tcPr>
-                  <w:tcW w:w="2040" w:type="dxa"/>
-                  <w:tcBorders>
-                    <w:top w:val="single" w:sz="8" w:space="0" w:color="FFFFFF"/>
-                    <w:left w:val="single" w:sz="8" w:space="0" w:color="FFFFFF"/>
-                    <w:bottom w:val="single" w:sz="8" w:space="0" w:color="FFFFFF"/>
-                    <w:right w:val="single" w:sz="8" w:space="0" w:color="FFFFFF"/>
-                  </w:tcBorders>
-                  <w:shd w:val="clear" w:color="auto" w:fill="ECF5FB"/>
-                  <w:tcMar>
-                    <w:top w:w="72" w:type="dxa"/>
-                    <w:left w:w="144" w:type="dxa"/>
-                    <w:bottom w:w="72" w:type="dxa"/>
-                    <w:right w:w="144" w:type="dxa"/>
-                  </w:tcMar>
-                  <w:hideMark/>
-                </w:tcPr>
-                <w:p>
-                  <w:pPr>
-                    <w:pStyle w:val="ListParagraph"/>
-                    <w:framePr w:hSpace="180" w:wrap="around" w:vAnchor="text" w:hAnchor="margin" w:xAlign="center" w:y="196"/>
-                    <w:rPr>
-                      <w:color w:val="FF0000"/>
-                    </w:rPr>
-                  </w:pPr>
-                  <w:r>
-                    <w:rPr>
-                      <w:color w:val="FF0000"/>
-                    </w:rPr>
-                    <w:t>EDT</w:t>
-                  </w:r>
-                </w:p>
-              </w:tc>
-            </w:tr>
-          </w:tbl>
           <w:p>
             <w:pPr>
               <w:pStyle w:val="ListParagraph"/>
               <w:ind w:left="0"/>
               <w:cnfStyle w:val="000000100000" w:firstRow="0" w:lastRow="0" w:firstColumn="0" w:lastColumn="0" w:oddVBand="0" w:evenVBand="0" w:oddHBand="1" w:evenHBand="0" w:firstRowFirstColumn="0" w:firstRowLastColumn="0" w:lastRowFirstColumn="0" w:lastRowLastColumn="0"/>
             </w:pPr>
+            <w:r>
+              <w:rPr>
+                <w:noProof/>
+              </w:rPr>
+              <w:drawing>
+                <wp:inline distT="0" distB="0" distL="0" distR="0" wp14:anchorId="5C2F14FB" wp14:editId="68CE56CE">
+                  <wp:extent cx="3029277" cy="921385"/>
+                  <wp:effectExtent l="0" t="0" r="0" b="0"/>
+                  <wp:docPr id="712620173" name="Picture 2"/>
+                  <wp:cNvGraphicFramePr>
+                    <a:graphicFrameLocks xmlns:a="http://schemas.openxmlformats.org/drawingml/2006/main" noChangeAspect="1"/>
+                  </wp:cNvGraphicFramePr>
+                  <a:graphic xmlns:a="http://schemas.openxmlformats.org/drawingml/2006/main">
+                    <a:graphicData uri="http://schemas.openxmlformats.org/drawingml/2006/picture">
+                      <pic:pic xmlns:pic="http://schemas.openxmlformats.org/drawingml/2006/picture">
+                        <pic:nvPicPr>
+                          <pic:cNvPr id="0" name="Picture 3"/>
+                          <pic:cNvPicPr>
+                            <a:picLocks noChangeAspect="1" noChangeArrowheads="1"/>
+                          </pic:cNvPicPr>
+                        </pic:nvPicPr>
+                        <pic:blipFill>
+                          <a:blip r:embed="rId16">
+                            <a:extLst>
+                              <a:ext uri="{28A0092B-C50C-407E-A947-70E740481C1C}">
+                                <a14:useLocalDpi xmlns:a14="http://schemas.microsoft.com/office/drawing/2010/main" val="0"/>
+                              </a:ext>
+                            </a:extLst>
+                          </a:blip>
+                          <a:srcRect/>
+                          <a:stretch>
+                            <a:fillRect/>
+                          </a:stretch>
+                        </pic:blipFill>
+                        <pic:spPr bwMode="auto">
+                          <a:xfrm>
+                            <a:off x="0" y="0"/>
+                            <a:ext cx="3040104" cy="924678"/>
+                          </a:xfrm>
+                          <a:prstGeom prst="rect">
+                            <a:avLst/>
+                          </a:prstGeom>
+                          <a:noFill/>
+                        </pic:spPr>
+                      </pic:pic>
+                    </a:graphicData>
+                  </a:graphic>
+                </wp:inline>
+              </w:drawing>
+            </w:r>
           </w:p>
         </w:tc>
       </w:tr>
@@ -3748,7 +3489,7 @@
       <w:r>
         <w:t xml:space="preserve">Questions Email: </w:t>
       </w:r>
-      <w:hyperlink r:id="rId16" w:history="1">
+      <w:hyperlink r:id="rId17" w:history="1">
         <w:r>
           <w:rPr>
             <w:rStyle w:val="Hyperlink"/>
@@ -3759,7 +3500,7 @@
       <w:r>
         <w:t xml:space="preserve"> </w:t>
       </w:r>
-      <w:hyperlink r:id="rId17" w:history="1">
+      <w:hyperlink r:id="rId18" w:history="1">
         <w:r>
           <w:rPr>
             <w:rStyle w:val="Hyperlink"/>
@@ -3791,7 +3532,7 @@
       <w:r>
         <w:t xml:space="preserve">Email: </w:t>
       </w:r>
-      <w:hyperlink r:id="rId18" w:history="1">
+      <w:hyperlink r:id="rId19" w:history="1">
         <w:r>
           <w:rPr>
             <w:rStyle w:val="Hyperlink"/>
@@ -3802,7 +3543,7 @@
       <w:r>
         <w:t xml:space="preserve">   </w:t>
       </w:r>
-      <w:hyperlink r:id="rId19" w:history="1">
+      <w:hyperlink r:id="rId20" w:history="1">
         <w:r>
           <w:rPr>
             <w:rStyle w:val="Hyperlink"/>
@@ -4081,7 +3822,7 @@
       <w:r>
         <w:t> </w:t>
       </w:r>
-      <w:hyperlink r:id="rId20" w:history="1">
+      <w:hyperlink r:id="rId21" w:history="1">
         <w:r>
           <w:rPr>
             <w:color w:val="0000FF"/>
@@ -4326,7 +4067,7 @@
               </v:handles>
               <o:lock v:ext="edit" text="t" shapetype="t"/>
             </v:shapetype>
-            <v:shape id="PowerPlusWaterMarkObject357831064" o:spid="_x0000_s1025" type="#_x0000_t136" style="position:absolute;margin-left:0;margin-top:0;width:412.4pt;height:247.45pt;rotation:315;z-index:-251657216;mso-position-horizontal:center;mso-position-horizontal-relative:margin;mso-position-vertical:center;mso-position-vertical-relative:margin" o:allowincell="f" fillcolor="silver" stroked="f">
+            <v:shape id="PowerPlusWaterMarkObject357831064" o:spid="_x0000_s1025" type="#_x0000_t136" style="position:absolute;margin-left:0;margin-top:0;width:412.4pt;height:247.45pt;rotation:315;z-index:-251658240;mso-position-horizontal:center;mso-position-horizontal-relative:margin;mso-position-vertical:center;mso-position-vertical-relative:margin" o:allowincell="f" fillcolor="silver" stroked="f">
               <v:fill opacity=".5"/>
               <v:textpath style="font-family:&quot;Calibri&quot;;font-size:1pt" string="DRAFT"/>
               <w10:wrap anchorx="margin" anchory="margin"/>
@@ -7706,6 +7447,8 @@
 
 <file path=docMetadata/LabelInfo.xml><?xml version="1.0" encoding="utf-8"?>
 <clbl:labelList xmlns:clbl="http://schemas.microsoft.com/office/2020/mipLabelMetadata">
+  <clbl:label id="{102d0191-eeae-4761-b1cb-1a83e86ef445}" enabled="0" method="" siteId="{102d0191-eeae-4761-b1cb-1a83e86ef445}" removed="1"/>
   <clbl:label id="{3de9faa6-9fe1-49b3-9a08-227a296b54a6}" enabled="1" method="Privileged" siteId="{d5fe813e-0caa-432a-b2ac-d555aa91bd1c}" removed="0"/>
+  <clbl:label id="{66d73691-ea97-48b1-95d5-e94f0a46b878}" enabled="0" method="" siteId="{66d73691-ea97-48b1-95d5-e94f0a46b878}" removed="1"/>
 </clbl:labelList>
 </file>
</xml_diff>